<commit_message>
Add state url parameter convention to dos
</commit_message>
<xml_diff>
--- a/docs/oidc-integration-guide-for-partners.docx
+++ b/docs/oidc-integration-guide-for-partners.docx
@@ -1,6 +1,6 @@
 
 <file path=word/document.xml><?xml version="1.0" encoding="utf-8"?>
-<w:document xmlns:wpc="http://schemas.microsoft.com/office/word/2010/wordprocessingCanvas" xmlns:cx="http://schemas.microsoft.com/office/drawing/2014/chartex" xmlns:cx1="http://schemas.microsoft.com/office/drawing/2015/9/8/chartex" xmlns:cx2="http://schemas.microsoft.com/office/drawing/2015/10/21/chartex" xmlns:cx3="http://schemas.microsoft.com/office/drawing/2016/5/9/chartex" xmlns:cx4="http://schemas.microsoft.com/office/drawing/2016/5/10/chartex" xmlns:cx5="http://schemas.microsoft.com/office/drawing/2016/5/11/chartex" xmlns:cx6="http://schemas.microsoft.com/office/drawing/2016/5/12/chartex" xmlns:cx7="http://schemas.microsoft.com/office/drawing/2016/5/13/chartex" xmlns:cx8="http://schemas.microsoft.com/office/drawing/2016/5/14/chartex" xmlns:mc="http://schemas.openxmlformats.org/markup-compatibility/2006" xmlns:aink="http://schemas.microsoft.com/office/drawing/2016/ink" xmlns:am3d="http://schemas.microsoft.com/office/drawing/2017/model3d" xmlns:o="urn:schemas-microsoft-com:office:office" xmlns:oel="http://schemas.microsoft.com/office/2019/extlst" xmlns:r="http://schemas.openxmlformats.org/officeDocument/2006/relationships" xmlns:m="http://schemas.openxmlformats.org/officeDocument/2006/math" xmlns:v="urn:schemas-microsoft-com:vml" xmlns:wp14="http://schemas.microsoft.com/office/word/2010/wordprocessingDrawing" xmlns:wp="http://schemas.openxmlformats.org/drawingml/2006/wordprocessingDrawing" xmlns:w10="urn:schemas-microsoft-com:office:word" xmlns:w="http://schemas.openxmlformats.org/wordprocessingml/2006/main" xmlns:w14="http://schemas.microsoft.com/office/word/2010/wordml" xmlns:w15="http://schemas.microsoft.com/office/word/2012/wordml" xmlns:w16cex="http://schemas.microsoft.com/office/word/2018/wordml/cex" xmlns:w16cid="http://schemas.microsoft.com/office/word/2016/wordml/cid" xmlns:w16="http://schemas.microsoft.com/office/word/2018/wordml" xmlns:w16sdtdh="http://schemas.microsoft.com/office/word/2020/wordml/sdtdatahash" xmlns:w16se="http://schemas.microsoft.com/office/word/2015/wordml/symex" xmlns:wpg="http://schemas.microsoft.com/office/word/2010/wordprocessingGroup" xmlns:wpi="http://schemas.microsoft.com/office/word/2010/wordprocessingInk" xmlns:wne="http://schemas.microsoft.com/office/word/2006/wordml" xmlns:wps="http://schemas.microsoft.com/office/word/2010/wordprocessingShape" mc:Ignorable="w14 w15 w16se w16cid w16 w16cex w16sdtdh wp14">
+<w:document xmlns:wpc="http://schemas.microsoft.com/office/word/2010/wordprocessingCanvas" xmlns:cx="http://schemas.microsoft.com/office/drawing/2014/chartex" xmlns:cx1="http://schemas.microsoft.com/office/drawing/2015/9/8/chartex" xmlns:cx2="http://schemas.microsoft.com/office/drawing/2015/10/21/chartex" xmlns:cx3="http://schemas.microsoft.com/office/drawing/2016/5/9/chartex" xmlns:cx4="http://schemas.microsoft.com/office/drawing/2016/5/10/chartex" xmlns:cx5="http://schemas.microsoft.com/office/drawing/2016/5/11/chartex" xmlns:cx6="http://schemas.microsoft.com/office/drawing/2016/5/12/chartex" xmlns:cx7="http://schemas.microsoft.com/office/drawing/2016/5/13/chartex" xmlns:cx8="http://schemas.microsoft.com/office/drawing/2016/5/14/chartex" xmlns:mc="http://schemas.openxmlformats.org/markup-compatibility/2006" xmlns:aink="http://schemas.microsoft.com/office/drawing/2016/ink" xmlns:am3d="http://schemas.microsoft.com/office/drawing/2017/model3d" xmlns:o="urn:schemas-microsoft-com:office:office" xmlns:oel="http://schemas.microsoft.com/office/2019/extlst" xmlns:r="http://schemas.openxmlformats.org/officeDocument/2006/relationships" xmlns:m="http://schemas.openxmlformats.org/officeDocument/2006/math" xmlns:v="urn:schemas-microsoft-com:vml" xmlns:wp14="http://schemas.microsoft.com/office/word/2010/wordprocessingDrawing" xmlns:wp="http://schemas.openxmlformats.org/drawingml/2006/wordprocessingDrawing" xmlns:w10="urn:schemas-microsoft-com:office:word" xmlns:w="http://schemas.openxmlformats.org/wordprocessingml/2006/main" xmlns:w14="http://schemas.microsoft.com/office/word/2010/wordml" xmlns:w15="http://schemas.microsoft.com/office/word/2012/wordml" xmlns:w16cex="http://schemas.microsoft.com/office/word/2018/wordml/cex" xmlns:w16cid="http://schemas.microsoft.com/office/word/2016/wordml/cid" xmlns:w16="http://schemas.microsoft.com/office/word/2018/wordml" xmlns:w16du="http://schemas.microsoft.com/office/word/2023/wordml/word16du" xmlns:w16sdtdh="http://schemas.microsoft.com/office/word/2020/wordml/sdtdatahash" xmlns:w16se="http://schemas.microsoft.com/office/word/2015/wordml/symex" xmlns:wpg="http://schemas.microsoft.com/office/word/2010/wordprocessingGroup" xmlns:wpi="http://schemas.microsoft.com/office/word/2010/wordprocessingInk" xmlns:wne="http://schemas.microsoft.com/office/word/2006/wordml" xmlns:wps="http://schemas.microsoft.com/office/word/2010/wordprocessingShape" mc:Ignorable="w14 w15 w16se w16cid w16 w16cex w16sdtdh w16du wp14">
   <w:body>
     <w:p>
       <w:pPr>
@@ -75,25 +75,7 @@
           <w:sz w:val="28"/>
           <w:szCs w:val="28"/>
         </w:rPr>
-        <w:t xml:space="preserve">A </w:t>
-      </w:r>
-      <w:r>
-        <w:rPr>
-          <w:rFonts w:asciiTheme="majorHAnsi" w:eastAsiaTheme="majorEastAsia" w:hAnsiTheme="majorHAnsi" w:cstheme="majorBidi"/>
-          <w:color w:val="000000" w:themeColor="text1"/>
-          <w:sz w:val="28"/>
-          <w:szCs w:val="28"/>
-        </w:rPr>
-        <w:t>JWT</w:t>
-      </w:r>
-      <w:r>
-        <w:rPr>
-          <w:rFonts w:asciiTheme="majorHAnsi" w:eastAsiaTheme="majorEastAsia" w:hAnsiTheme="majorHAnsi" w:cstheme="majorBidi"/>
-          <w:color w:val="000000" w:themeColor="text1"/>
-          <w:sz w:val="28"/>
-          <w:szCs w:val="28"/>
-        </w:rPr>
-        <w:t xml:space="preserve"> token will be used for the Alaska Air external partner single sign on. This token will include data so that the guest can sign in.</w:t>
+        <w:t>A JWT token will be used for the Alaska Air external partner single sign on. This token will include data so that the guest can sign in.</w:t>
       </w:r>
     </w:p>
     <w:p>
@@ -815,8 +797,163 @@
       </w:r>
       <w:proofErr w:type="spellEnd"/>
     </w:p>
+    <w:p>
+      <w:pPr>
+        <w:pStyle w:val="Heading2"/>
+      </w:pPr>
+      <w:r>
+        <w:lastRenderedPageBreak/>
+        <w:t xml:space="preserve">A State </w:t>
+      </w:r>
+      <w:proofErr w:type="spellStart"/>
+      <w:r>
+        <w:t>Url</w:t>
+      </w:r>
+      <w:proofErr w:type="spellEnd"/>
+      <w:r>
+        <w:t xml:space="preserve"> Parameter Convention</w:t>
+      </w:r>
+    </w:p>
+    <w:p>
+      <w:proofErr w:type="gramStart"/>
+      <w:r>
+        <w:t>In order for</w:t>
+      </w:r>
+      <w:proofErr w:type="gramEnd"/>
+      <w:r>
+        <w:t xml:space="preserve"> guests to also be logged into </w:t>
+      </w:r>
+      <w:hyperlink r:id="rId8" w:history="1">
+        <w:r>
+          <w:rPr>
+            <w:rStyle w:val="Hyperlink"/>
+          </w:rPr>
+          <w:t>www.alaskaair.com</w:t>
+        </w:r>
+      </w:hyperlink>
+      <w:r>
+        <w:t>, we require a special convention in the state parameter.</w:t>
+      </w:r>
+    </w:p>
+    <w:p>
+      <w:r>
+        <w:br/>
+        <w:t xml:space="preserve">It should be a base64 </w:t>
+      </w:r>
+      <w:proofErr w:type="spellStart"/>
+      <w:r>
+        <w:t>endcoded</w:t>
+      </w:r>
+      <w:proofErr w:type="spellEnd"/>
+      <w:r>
+        <w:t xml:space="preserve"> string </w:t>
+      </w:r>
+      <w:proofErr w:type="spellStart"/>
+      <w:r>
+        <w:t>json</w:t>
+      </w:r>
+      <w:proofErr w:type="spellEnd"/>
+      <w:r>
+        <w:t xml:space="preserve"> object as seen in the example below.</w:t>
+      </w:r>
+    </w:p>
+    <w:p/>
+    <w:p>
+      <w:pPr>
+        <w:rPr>
+          <w:b/>
+          <w:bCs/>
+        </w:rPr>
+      </w:pPr>
+      <w:r>
+        <w:rPr>
+          <w:b/>
+          <w:bCs/>
+        </w:rPr>
+        <w:t>Json:</w:t>
+      </w:r>
+    </w:p>
+    <w:p>
+      <w:r>
+        <w:t>{</w:t>
+      </w:r>
+    </w:p>
+    <w:p>
+      <w:r>
+        <w:t xml:space="preserve">  </w:t>
+      </w:r>
+      <w:proofErr w:type="spellStart"/>
+      <w:proofErr w:type="gramStart"/>
+      <w:r>
+        <w:t>clientId</w:t>
+      </w:r>
+      <w:proofErr w:type="spellEnd"/>
+      <w:r>
+        <w:t xml:space="preserve"> :</w:t>
+      </w:r>
+      <w:proofErr w:type="gramEnd"/>
+      <w:r>
+        <w:t xml:space="preserve"> "</w:t>
+      </w:r>
+      <w:r>
+        <w:t>abcdefghijklmno1234567890</w:t>
+      </w:r>
+      <w:r>
+        <w:t>",</w:t>
+      </w:r>
+    </w:p>
+    <w:p>
+      <w:r>
+        <w:t xml:space="preserve">  </w:t>
+      </w:r>
+      <w:proofErr w:type="spellStart"/>
+      <w:r>
+        <w:t>redirectUrl</w:t>
+      </w:r>
+      <w:proofErr w:type="spellEnd"/>
+      <w:r>
+        <w:t>: "</w:t>
+      </w:r>
+      <w:r>
+        <w:t>https://some.domain.tld/some/path</w:t>
+      </w:r>
+      <w:r>
+        <w:t>"</w:t>
+      </w:r>
+    </w:p>
+    <w:p>
+      <w:r>
+        <w:t>}</w:t>
+      </w:r>
+      <w:r>
+        <w:br/>
+      </w:r>
+      <w:r>
+        <w:br/>
+      </w:r>
+      <w:r>
+        <w:rPr>
+          <w:b/>
+          <w:bCs/>
+        </w:rPr>
+        <w:t>Base64Encoded:</w:t>
+      </w:r>
+    </w:p>
+    <w:p>
+      <w:r>
+        <w:t>ewogIGNsaWVudElkIDogImFiY2RlZmdoaWprbG1ubzEyMzQ1Njc4OTAiLAogIHJlZGlyZWN0VXJsOiAiaHR0cHM6Ly9zb21lLmRvbWFpbi50bGQvc29tZS9wYXRoIgp9Cg==</w:t>
+      </w:r>
+      <w:r>
+        <w:br/>
+      </w:r>
+    </w:p>
+    <w:p>
+      <w:r>
+        <w:t>Note: After those two properties, you as the Partner could add any other fields you would like.</w:t>
+      </w:r>
+    </w:p>
     <w:sectPr>
-      <w:headerReference w:type="default" r:id="rId8"/>
+      <w:headerReference w:type="default" r:id="rId9"/>
       <w:pgSz w:w="12240" w:h="15840"/>
       <w:pgMar w:top="1440" w:right="1440" w:bottom="1440" w:left="1440" w:header="720" w:footer="720" w:gutter="0"/>
       <w:cols w:space="720"/>
@@ -827,7 +964,7 @@
 </file>
 
 <file path=word/endnotes.xml><?xml version="1.0" encoding="utf-8"?>
-<w:endnotes xmlns:wpc="http://schemas.microsoft.com/office/word/2010/wordprocessingCanvas" xmlns:cx="http://schemas.microsoft.com/office/drawing/2014/chartex" xmlns:cx1="http://schemas.microsoft.com/office/drawing/2015/9/8/chartex" xmlns:cx2="http://schemas.microsoft.com/office/drawing/2015/10/21/chartex" xmlns:cx3="http://schemas.microsoft.com/office/drawing/2016/5/9/chartex" xmlns:cx4="http://schemas.microsoft.com/office/drawing/2016/5/10/chartex" xmlns:cx5="http://schemas.microsoft.com/office/drawing/2016/5/11/chartex" xmlns:cx6="http://schemas.microsoft.com/office/drawing/2016/5/12/chartex" xmlns:cx7="http://schemas.microsoft.com/office/drawing/2016/5/13/chartex" xmlns:cx8="http://schemas.microsoft.com/office/drawing/2016/5/14/chartex" xmlns:mc="http://schemas.openxmlformats.org/markup-compatibility/2006" xmlns:aink="http://schemas.microsoft.com/office/drawing/2016/ink" xmlns:am3d="http://schemas.microsoft.com/office/drawing/2017/model3d" xmlns:o="urn:schemas-microsoft-com:office:office" xmlns:oel="http://schemas.microsoft.com/office/2019/extlst" xmlns:r="http://schemas.openxmlformats.org/officeDocument/2006/relationships" xmlns:m="http://schemas.openxmlformats.org/officeDocument/2006/math" xmlns:v="urn:schemas-microsoft-com:vml" xmlns:wp14="http://schemas.microsoft.com/office/word/2010/wordprocessingDrawing" xmlns:wp="http://schemas.openxmlformats.org/drawingml/2006/wordprocessingDrawing" xmlns:w10="urn:schemas-microsoft-com:office:word" xmlns:w="http://schemas.openxmlformats.org/wordprocessingml/2006/main" xmlns:w14="http://schemas.microsoft.com/office/word/2010/wordml" xmlns:w15="http://schemas.microsoft.com/office/word/2012/wordml" xmlns:w16cex="http://schemas.microsoft.com/office/word/2018/wordml/cex" xmlns:w16cid="http://schemas.microsoft.com/office/word/2016/wordml/cid" xmlns:w16="http://schemas.microsoft.com/office/word/2018/wordml" xmlns:w16sdtdh="http://schemas.microsoft.com/office/word/2020/wordml/sdtdatahash" xmlns:w16se="http://schemas.microsoft.com/office/word/2015/wordml/symex" xmlns:wpg="http://schemas.microsoft.com/office/word/2010/wordprocessingGroup" xmlns:wpi="http://schemas.microsoft.com/office/word/2010/wordprocessingInk" xmlns:wne="http://schemas.microsoft.com/office/word/2006/wordml" xmlns:wps="http://schemas.microsoft.com/office/word/2010/wordprocessingShape" mc:Ignorable="w14 w15 w16se w16cid w16 w16cex w16sdtdh wp14">
+<w:endnotes xmlns:wpc="http://schemas.microsoft.com/office/word/2010/wordprocessingCanvas" xmlns:cx="http://schemas.microsoft.com/office/drawing/2014/chartex" xmlns:cx1="http://schemas.microsoft.com/office/drawing/2015/9/8/chartex" xmlns:cx2="http://schemas.microsoft.com/office/drawing/2015/10/21/chartex" xmlns:cx3="http://schemas.microsoft.com/office/drawing/2016/5/9/chartex" xmlns:cx4="http://schemas.microsoft.com/office/drawing/2016/5/10/chartex" xmlns:cx5="http://schemas.microsoft.com/office/drawing/2016/5/11/chartex" xmlns:cx6="http://schemas.microsoft.com/office/drawing/2016/5/12/chartex" xmlns:cx7="http://schemas.microsoft.com/office/drawing/2016/5/13/chartex" xmlns:cx8="http://schemas.microsoft.com/office/drawing/2016/5/14/chartex" xmlns:mc="http://schemas.openxmlformats.org/markup-compatibility/2006" xmlns:aink="http://schemas.microsoft.com/office/drawing/2016/ink" xmlns:am3d="http://schemas.microsoft.com/office/drawing/2017/model3d" xmlns:o="urn:schemas-microsoft-com:office:office" xmlns:oel="http://schemas.microsoft.com/office/2019/extlst" xmlns:r="http://schemas.openxmlformats.org/officeDocument/2006/relationships" xmlns:m="http://schemas.openxmlformats.org/officeDocument/2006/math" xmlns:v="urn:schemas-microsoft-com:vml" xmlns:wp14="http://schemas.microsoft.com/office/word/2010/wordprocessingDrawing" xmlns:wp="http://schemas.openxmlformats.org/drawingml/2006/wordprocessingDrawing" xmlns:w10="urn:schemas-microsoft-com:office:word" xmlns:w="http://schemas.openxmlformats.org/wordprocessingml/2006/main" xmlns:w14="http://schemas.microsoft.com/office/word/2010/wordml" xmlns:w15="http://schemas.microsoft.com/office/word/2012/wordml" xmlns:w16cex="http://schemas.microsoft.com/office/word/2018/wordml/cex" xmlns:w16cid="http://schemas.microsoft.com/office/word/2016/wordml/cid" xmlns:w16="http://schemas.microsoft.com/office/word/2018/wordml" xmlns:w16du="http://schemas.microsoft.com/office/word/2023/wordml/word16du" xmlns:w16sdtdh="http://schemas.microsoft.com/office/word/2020/wordml/sdtdatahash" xmlns:w16se="http://schemas.microsoft.com/office/word/2015/wordml/symex" xmlns:wpg="http://schemas.microsoft.com/office/word/2010/wordprocessingGroup" xmlns:wpi="http://schemas.microsoft.com/office/word/2010/wordprocessingInk" xmlns:wne="http://schemas.microsoft.com/office/word/2006/wordml" xmlns:wps="http://schemas.microsoft.com/office/word/2010/wordprocessingShape" mc:Ignorable="w14 w15 w16se w16cid w16 w16cex w16sdtdh w16du wp14">
   <w:endnote w:type="separator" w:id="-1">
     <w:p>
       <w:r>
@@ -846,7 +983,7 @@
 </file>
 
 <file path=word/footnotes.xml><?xml version="1.0" encoding="utf-8"?>
-<w:footnotes xmlns:wpc="http://schemas.microsoft.com/office/word/2010/wordprocessingCanvas" xmlns:cx="http://schemas.microsoft.com/office/drawing/2014/chartex" xmlns:cx1="http://schemas.microsoft.com/office/drawing/2015/9/8/chartex" xmlns:cx2="http://schemas.microsoft.com/office/drawing/2015/10/21/chartex" xmlns:cx3="http://schemas.microsoft.com/office/drawing/2016/5/9/chartex" xmlns:cx4="http://schemas.microsoft.com/office/drawing/2016/5/10/chartex" xmlns:cx5="http://schemas.microsoft.com/office/drawing/2016/5/11/chartex" xmlns:cx6="http://schemas.microsoft.com/office/drawing/2016/5/12/chartex" xmlns:cx7="http://schemas.microsoft.com/office/drawing/2016/5/13/chartex" xmlns:cx8="http://schemas.microsoft.com/office/drawing/2016/5/14/chartex" xmlns:mc="http://schemas.openxmlformats.org/markup-compatibility/2006" xmlns:aink="http://schemas.microsoft.com/office/drawing/2016/ink" xmlns:am3d="http://schemas.microsoft.com/office/drawing/2017/model3d" xmlns:o="urn:schemas-microsoft-com:office:office" xmlns:oel="http://schemas.microsoft.com/office/2019/extlst" xmlns:r="http://schemas.openxmlformats.org/officeDocument/2006/relationships" xmlns:m="http://schemas.openxmlformats.org/officeDocument/2006/math" xmlns:v="urn:schemas-microsoft-com:vml" xmlns:wp14="http://schemas.microsoft.com/office/word/2010/wordprocessingDrawing" xmlns:wp="http://schemas.openxmlformats.org/drawingml/2006/wordprocessingDrawing" xmlns:w10="urn:schemas-microsoft-com:office:word" xmlns:w="http://schemas.openxmlformats.org/wordprocessingml/2006/main" xmlns:w14="http://schemas.microsoft.com/office/word/2010/wordml" xmlns:w15="http://schemas.microsoft.com/office/word/2012/wordml" xmlns:w16cex="http://schemas.microsoft.com/office/word/2018/wordml/cex" xmlns:w16cid="http://schemas.microsoft.com/office/word/2016/wordml/cid" xmlns:w16="http://schemas.microsoft.com/office/word/2018/wordml" xmlns:w16sdtdh="http://schemas.microsoft.com/office/word/2020/wordml/sdtdatahash" xmlns:w16se="http://schemas.microsoft.com/office/word/2015/wordml/symex" xmlns:wpg="http://schemas.microsoft.com/office/word/2010/wordprocessingGroup" xmlns:wpi="http://schemas.microsoft.com/office/word/2010/wordprocessingInk" xmlns:wne="http://schemas.microsoft.com/office/word/2006/wordml" xmlns:wps="http://schemas.microsoft.com/office/word/2010/wordprocessingShape" mc:Ignorable="w14 w15 w16se w16cid w16 w16cex w16sdtdh wp14">
+<w:footnotes xmlns:wpc="http://schemas.microsoft.com/office/word/2010/wordprocessingCanvas" xmlns:cx="http://schemas.microsoft.com/office/drawing/2014/chartex" xmlns:cx1="http://schemas.microsoft.com/office/drawing/2015/9/8/chartex" xmlns:cx2="http://schemas.microsoft.com/office/drawing/2015/10/21/chartex" xmlns:cx3="http://schemas.microsoft.com/office/drawing/2016/5/9/chartex" xmlns:cx4="http://schemas.microsoft.com/office/drawing/2016/5/10/chartex" xmlns:cx5="http://schemas.microsoft.com/office/drawing/2016/5/11/chartex" xmlns:cx6="http://schemas.microsoft.com/office/drawing/2016/5/12/chartex" xmlns:cx7="http://schemas.microsoft.com/office/drawing/2016/5/13/chartex" xmlns:cx8="http://schemas.microsoft.com/office/drawing/2016/5/14/chartex" xmlns:mc="http://schemas.openxmlformats.org/markup-compatibility/2006" xmlns:aink="http://schemas.microsoft.com/office/drawing/2016/ink" xmlns:am3d="http://schemas.microsoft.com/office/drawing/2017/model3d" xmlns:o="urn:schemas-microsoft-com:office:office" xmlns:oel="http://schemas.microsoft.com/office/2019/extlst" xmlns:r="http://schemas.openxmlformats.org/officeDocument/2006/relationships" xmlns:m="http://schemas.openxmlformats.org/officeDocument/2006/math" xmlns:v="urn:schemas-microsoft-com:vml" xmlns:wp14="http://schemas.microsoft.com/office/word/2010/wordprocessingDrawing" xmlns:wp="http://schemas.openxmlformats.org/drawingml/2006/wordprocessingDrawing" xmlns:w10="urn:schemas-microsoft-com:office:word" xmlns:w="http://schemas.openxmlformats.org/wordprocessingml/2006/main" xmlns:w14="http://schemas.microsoft.com/office/word/2010/wordml" xmlns:w15="http://schemas.microsoft.com/office/word/2012/wordml" xmlns:w16cex="http://schemas.microsoft.com/office/word/2018/wordml/cex" xmlns:w16cid="http://schemas.microsoft.com/office/word/2016/wordml/cid" xmlns:w16="http://schemas.microsoft.com/office/word/2018/wordml" xmlns:w16du="http://schemas.microsoft.com/office/word/2023/wordml/word16du" xmlns:w16sdtdh="http://schemas.microsoft.com/office/word/2020/wordml/sdtdatahash" xmlns:w16se="http://schemas.microsoft.com/office/word/2015/wordml/symex" xmlns:wpg="http://schemas.microsoft.com/office/word/2010/wordprocessingGroup" xmlns:wpi="http://schemas.microsoft.com/office/word/2010/wordprocessingInk" xmlns:wne="http://schemas.microsoft.com/office/word/2006/wordml" xmlns:wps="http://schemas.microsoft.com/office/word/2010/wordprocessingShape" mc:Ignorable="w14 w15 w16se w16cid w16 w16cex w16sdtdh w16du wp14">
   <w:footnote w:type="separator" w:id="-1">
     <w:p>
       <w:r>
@@ -865,7 +1002,7 @@
 </file>
 
 <file path=word/header1.xml><?xml version="1.0" encoding="utf-8"?>
-<w:hdr xmlns:wpc="http://schemas.microsoft.com/office/word/2010/wordprocessingCanvas" xmlns:cx="http://schemas.microsoft.com/office/drawing/2014/chartex" xmlns:cx1="http://schemas.microsoft.com/office/drawing/2015/9/8/chartex" xmlns:cx2="http://schemas.microsoft.com/office/drawing/2015/10/21/chartex" xmlns:cx3="http://schemas.microsoft.com/office/drawing/2016/5/9/chartex" xmlns:cx4="http://schemas.microsoft.com/office/drawing/2016/5/10/chartex" xmlns:cx5="http://schemas.microsoft.com/office/drawing/2016/5/11/chartex" xmlns:cx6="http://schemas.microsoft.com/office/drawing/2016/5/12/chartex" xmlns:cx7="http://schemas.microsoft.com/office/drawing/2016/5/13/chartex" xmlns:cx8="http://schemas.microsoft.com/office/drawing/2016/5/14/chartex" xmlns:mc="http://schemas.openxmlformats.org/markup-compatibility/2006" xmlns:aink="http://schemas.microsoft.com/office/drawing/2016/ink" xmlns:am3d="http://schemas.microsoft.com/office/drawing/2017/model3d" xmlns:o="urn:schemas-microsoft-com:office:office" xmlns:oel="http://schemas.microsoft.com/office/2019/extlst" xmlns:r="http://schemas.openxmlformats.org/officeDocument/2006/relationships" xmlns:m="http://schemas.openxmlformats.org/officeDocument/2006/math" xmlns:v="urn:schemas-microsoft-com:vml" xmlns:wp14="http://schemas.microsoft.com/office/word/2010/wordprocessingDrawing" xmlns:wp="http://schemas.openxmlformats.org/drawingml/2006/wordprocessingDrawing" xmlns:w10="urn:schemas-microsoft-com:office:word" xmlns:w="http://schemas.openxmlformats.org/wordprocessingml/2006/main" xmlns:w14="http://schemas.microsoft.com/office/word/2010/wordml" xmlns:w15="http://schemas.microsoft.com/office/word/2012/wordml" xmlns:w16cex="http://schemas.microsoft.com/office/word/2018/wordml/cex" xmlns:w16cid="http://schemas.microsoft.com/office/word/2016/wordml/cid" xmlns:w16="http://schemas.microsoft.com/office/word/2018/wordml" xmlns:w16sdtdh="http://schemas.microsoft.com/office/word/2020/wordml/sdtdatahash" xmlns:w16se="http://schemas.microsoft.com/office/word/2015/wordml/symex" xmlns:wpg="http://schemas.microsoft.com/office/word/2010/wordprocessingGroup" xmlns:wpi="http://schemas.microsoft.com/office/word/2010/wordprocessingInk" xmlns:wne="http://schemas.microsoft.com/office/word/2006/wordml" xmlns:wps="http://schemas.microsoft.com/office/word/2010/wordprocessingShape" mc:Ignorable="w14 w15 w16se w16cid w16 w16cex w16sdtdh wp14">
+<w:hdr xmlns:wpc="http://schemas.microsoft.com/office/word/2010/wordprocessingCanvas" xmlns:cx="http://schemas.microsoft.com/office/drawing/2014/chartex" xmlns:cx1="http://schemas.microsoft.com/office/drawing/2015/9/8/chartex" xmlns:cx2="http://schemas.microsoft.com/office/drawing/2015/10/21/chartex" xmlns:cx3="http://schemas.microsoft.com/office/drawing/2016/5/9/chartex" xmlns:cx4="http://schemas.microsoft.com/office/drawing/2016/5/10/chartex" xmlns:cx5="http://schemas.microsoft.com/office/drawing/2016/5/11/chartex" xmlns:cx6="http://schemas.microsoft.com/office/drawing/2016/5/12/chartex" xmlns:cx7="http://schemas.microsoft.com/office/drawing/2016/5/13/chartex" xmlns:cx8="http://schemas.microsoft.com/office/drawing/2016/5/14/chartex" xmlns:mc="http://schemas.openxmlformats.org/markup-compatibility/2006" xmlns:aink="http://schemas.microsoft.com/office/drawing/2016/ink" xmlns:am3d="http://schemas.microsoft.com/office/drawing/2017/model3d" xmlns:o="urn:schemas-microsoft-com:office:office" xmlns:oel="http://schemas.microsoft.com/office/2019/extlst" xmlns:r="http://schemas.openxmlformats.org/officeDocument/2006/relationships" xmlns:m="http://schemas.openxmlformats.org/officeDocument/2006/math" xmlns:v="urn:schemas-microsoft-com:vml" xmlns:wp14="http://schemas.microsoft.com/office/word/2010/wordprocessingDrawing" xmlns:wp="http://schemas.openxmlformats.org/drawingml/2006/wordprocessingDrawing" xmlns:w10="urn:schemas-microsoft-com:office:word" xmlns:w="http://schemas.openxmlformats.org/wordprocessingml/2006/main" xmlns:w14="http://schemas.microsoft.com/office/word/2010/wordml" xmlns:w15="http://schemas.microsoft.com/office/word/2012/wordml" xmlns:w16cex="http://schemas.microsoft.com/office/word/2018/wordml/cex" xmlns:w16cid="http://schemas.microsoft.com/office/word/2016/wordml/cid" xmlns:w16="http://schemas.microsoft.com/office/word/2018/wordml" xmlns:w16du="http://schemas.microsoft.com/office/word/2023/wordml/word16du" xmlns:w16sdtdh="http://schemas.microsoft.com/office/word/2020/wordml/sdtdatahash" xmlns:w16se="http://schemas.microsoft.com/office/word/2015/wordml/symex" xmlns:wpg="http://schemas.microsoft.com/office/word/2010/wordprocessingGroup" xmlns:wpi="http://schemas.microsoft.com/office/word/2010/wordprocessingInk" xmlns:wne="http://schemas.microsoft.com/office/word/2006/wordml" xmlns:wps="http://schemas.microsoft.com/office/word/2010/wordprocessingShape" mc:Ignorable="w14 w15 w16se w16cid w16 w16cex w16sdtdh w16du wp14">
   <w:p>
     <w:pPr>
       <w:pStyle w:val="Header"/>
@@ -938,7 +1075,7 @@
 </file>
 
 <file path=word/numbering.xml><?xml version="1.0" encoding="utf-8"?>
-<w:numbering xmlns:wpc="http://schemas.microsoft.com/office/word/2010/wordprocessingCanvas" xmlns:cx="http://schemas.microsoft.com/office/drawing/2014/chartex" xmlns:cx1="http://schemas.microsoft.com/office/drawing/2015/9/8/chartex" xmlns:cx2="http://schemas.microsoft.com/office/drawing/2015/10/21/chartex" xmlns:cx3="http://schemas.microsoft.com/office/drawing/2016/5/9/chartex" xmlns:cx4="http://schemas.microsoft.com/office/drawing/2016/5/10/chartex" xmlns:cx5="http://schemas.microsoft.com/office/drawing/2016/5/11/chartex" xmlns:cx6="http://schemas.microsoft.com/office/drawing/2016/5/12/chartex" xmlns:cx7="http://schemas.microsoft.com/office/drawing/2016/5/13/chartex" xmlns:cx8="http://schemas.microsoft.com/office/drawing/2016/5/14/chartex" xmlns:mc="http://schemas.openxmlformats.org/markup-compatibility/2006" xmlns:aink="http://schemas.microsoft.com/office/drawing/2016/ink" xmlns:am3d="http://schemas.microsoft.com/office/drawing/2017/model3d" xmlns:o="urn:schemas-microsoft-com:office:office" xmlns:oel="http://schemas.microsoft.com/office/2019/extlst" xmlns:r="http://schemas.openxmlformats.org/officeDocument/2006/relationships" xmlns:m="http://schemas.openxmlformats.org/officeDocument/2006/math" xmlns:v="urn:schemas-microsoft-com:vml" xmlns:wp14="http://schemas.microsoft.com/office/word/2010/wordprocessingDrawing" xmlns:wp="http://schemas.openxmlformats.org/drawingml/2006/wordprocessingDrawing" xmlns:w10="urn:schemas-microsoft-com:office:word" xmlns:w="http://schemas.openxmlformats.org/wordprocessingml/2006/main" xmlns:w14="http://schemas.microsoft.com/office/word/2010/wordml" xmlns:w15="http://schemas.microsoft.com/office/word/2012/wordml" xmlns:w16cex="http://schemas.microsoft.com/office/word/2018/wordml/cex" xmlns:w16cid="http://schemas.microsoft.com/office/word/2016/wordml/cid" xmlns:w16="http://schemas.microsoft.com/office/word/2018/wordml" xmlns:w16sdtdh="http://schemas.microsoft.com/office/word/2020/wordml/sdtdatahash" xmlns:w16se="http://schemas.microsoft.com/office/word/2015/wordml/symex" xmlns:wpg="http://schemas.microsoft.com/office/word/2010/wordprocessingGroup" xmlns:wpi="http://schemas.microsoft.com/office/word/2010/wordprocessingInk" xmlns:wne="http://schemas.microsoft.com/office/word/2006/wordml" xmlns:wps="http://schemas.microsoft.com/office/word/2010/wordprocessingShape" mc:Ignorable="w14 w15 w16se w16cid w16 w16cex w16sdtdh wp14">
+<w:numbering xmlns:wpc="http://schemas.microsoft.com/office/word/2010/wordprocessingCanvas" xmlns:cx="http://schemas.microsoft.com/office/drawing/2014/chartex" xmlns:cx1="http://schemas.microsoft.com/office/drawing/2015/9/8/chartex" xmlns:cx2="http://schemas.microsoft.com/office/drawing/2015/10/21/chartex" xmlns:cx3="http://schemas.microsoft.com/office/drawing/2016/5/9/chartex" xmlns:cx4="http://schemas.microsoft.com/office/drawing/2016/5/10/chartex" xmlns:cx5="http://schemas.microsoft.com/office/drawing/2016/5/11/chartex" xmlns:cx6="http://schemas.microsoft.com/office/drawing/2016/5/12/chartex" xmlns:cx7="http://schemas.microsoft.com/office/drawing/2016/5/13/chartex" xmlns:cx8="http://schemas.microsoft.com/office/drawing/2016/5/14/chartex" xmlns:mc="http://schemas.openxmlformats.org/markup-compatibility/2006" xmlns:aink="http://schemas.microsoft.com/office/drawing/2016/ink" xmlns:am3d="http://schemas.microsoft.com/office/drawing/2017/model3d" xmlns:o="urn:schemas-microsoft-com:office:office" xmlns:oel="http://schemas.microsoft.com/office/2019/extlst" xmlns:r="http://schemas.openxmlformats.org/officeDocument/2006/relationships" xmlns:m="http://schemas.openxmlformats.org/officeDocument/2006/math" xmlns:v="urn:schemas-microsoft-com:vml" xmlns:wp14="http://schemas.microsoft.com/office/word/2010/wordprocessingDrawing" xmlns:wp="http://schemas.openxmlformats.org/drawingml/2006/wordprocessingDrawing" xmlns:w10="urn:schemas-microsoft-com:office:word" xmlns:w="http://schemas.openxmlformats.org/wordprocessingml/2006/main" xmlns:w14="http://schemas.microsoft.com/office/word/2010/wordml" xmlns:w15="http://schemas.microsoft.com/office/word/2012/wordml" xmlns:w16cex="http://schemas.microsoft.com/office/word/2018/wordml/cex" xmlns:w16cid="http://schemas.microsoft.com/office/word/2016/wordml/cid" xmlns:w16="http://schemas.microsoft.com/office/word/2018/wordml" xmlns:w16du="http://schemas.microsoft.com/office/word/2023/wordml/word16du" xmlns:w16sdtdh="http://schemas.microsoft.com/office/word/2020/wordml/sdtdatahash" xmlns:w16se="http://schemas.microsoft.com/office/word/2015/wordml/symex" xmlns:wpg="http://schemas.microsoft.com/office/word/2010/wordprocessingGroup" xmlns:wpi="http://schemas.microsoft.com/office/word/2010/wordprocessingInk" xmlns:wne="http://schemas.microsoft.com/office/word/2006/wordml" xmlns:wps="http://schemas.microsoft.com/office/word/2010/wordprocessingShape" mc:Ignorable="w14 w15 w16se w16cid w16 w16cex w16sdtdh w16du wp14">
   <w:abstractNum w:abstractNumId="0" w15:restartNumberingAfterBreak="0">
     <w:nsid w:val="0DD14A3D"/>
     <w:multiLevelType w:val="hybridMultilevel"/>
@@ -1291,7 +1428,7 @@
 </file>
 
 <file path=word/styles.xml><?xml version="1.0" encoding="utf-8"?>
-<w:styles xmlns:mc="http://schemas.openxmlformats.org/markup-compatibility/2006" xmlns:r="http://schemas.openxmlformats.org/officeDocument/2006/relationships" xmlns:w="http://schemas.openxmlformats.org/wordprocessingml/2006/main" xmlns:w14="http://schemas.microsoft.com/office/word/2010/wordml" xmlns:w15="http://schemas.microsoft.com/office/word/2012/wordml" xmlns:w16cex="http://schemas.microsoft.com/office/word/2018/wordml/cex" xmlns:w16cid="http://schemas.microsoft.com/office/word/2016/wordml/cid" xmlns:w16="http://schemas.microsoft.com/office/word/2018/wordml" xmlns:w16sdtdh="http://schemas.microsoft.com/office/word/2020/wordml/sdtdatahash" xmlns:w16se="http://schemas.microsoft.com/office/word/2015/wordml/symex" mc:Ignorable="w14 w15 w16se w16cid w16 w16cex w16sdtdh">
+<w:styles xmlns:mc="http://schemas.openxmlformats.org/markup-compatibility/2006" xmlns:r="http://schemas.openxmlformats.org/officeDocument/2006/relationships" xmlns:w="http://schemas.openxmlformats.org/wordprocessingml/2006/main" xmlns:w14="http://schemas.microsoft.com/office/word/2010/wordml" xmlns:w15="http://schemas.microsoft.com/office/word/2012/wordml" xmlns:w16cex="http://schemas.microsoft.com/office/word/2018/wordml/cex" xmlns:w16cid="http://schemas.microsoft.com/office/word/2016/wordml/cid" xmlns:w16="http://schemas.microsoft.com/office/word/2018/wordml" xmlns:w16du="http://schemas.microsoft.com/office/word/2023/wordml/word16du" xmlns:w16sdtdh="http://schemas.microsoft.com/office/word/2020/wordml/sdtdatahash" xmlns:w16se="http://schemas.microsoft.com/office/word/2015/wordml/symex" mc:Ignorable="w14 w15 w16se w16cid w16 w16cex w16sdtdh w16du">
   <w:docDefaults>
     <w:rPrDefault>
       <w:rPr>
@@ -1715,7 +1852,6 @@
     <w:next w:val="Normal"/>
     <w:link w:val="Heading2Char"/>
     <w:uiPriority w:val="9"/>
-    <w:semiHidden/>
     <w:unhideWhenUsed/>
     <w:qFormat/>
     <w:rsid w:val="00AA4381"/>
@@ -1888,6 +2024,7 @@
   <w:style w:type="character" w:default="1" w:styleId="DefaultParagraphFont">
     <w:name w:val="Default Paragraph Font"/>
     <w:uiPriority w:val="1"/>
+    <w:semiHidden/>
     <w:unhideWhenUsed/>
   </w:style>
   <w:style w:type="table" w:default="1" w:styleId="TableNormal">
@@ -1929,7 +2066,6 @@
     <w:basedOn w:val="DefaultParagraphFont"/>
     <w:link w:val="Heading2"/>
     <w:uiPriority w:val="9"/>
-    <w:semiHidden/>
     <w:rsid w:val="00AA4381"/>
     <w:rPr>
       <w:rFonts w:asciiTheme="majorHAnsi" w:eastAsiaTheme="majorEastAsia" w:hAnsiTheme="majorHAnsi" w:cstheme="majorBidi"/>

</xml_diff>